<commit_message>
Insert the video link and complete the documentation
</commit_message>
<xml_diff>
--- a/Use Case Point Traning/Documantation/Documentation.docx
+++ b/Use Case Point Traning/Documantation/Documentation.docx
@@ -511,7 +511,6 @@
           <w:docPartUnique/>
         </w:docPartObj>
       </w:sdtPr>
-      <w:sdtEndPr/>
       <w:sdtContent>
         <w:p>
           <w:pPr>
@@ -536,21 +535,7 @@
               <w:b/>
               <w:bCs/>
             </w:rPr>
-            <w:t>Use</w:t>
-          </w:r>
-          <w:r>
-            <w:rPr>
-              <w:b/>
-              <w:bCs/>
-            </w:rPr>
-            <w:t xml:space="preserve"> Case</w:t>
-          </w:r>
-          <w:r>
-            <w:rPr>
-              <w:b/>
-              <w:bCs/>
-            </w:rPr>
-            <w:t xml:space="preserve"> Point</w:t>
+            <w:t>Use Case Point</w:t>
           </w:r>
           <w:r>
             <w:ptab w:relativeTo="margin" w:alignment="right" w:leader="dot"/>
@@ -1095,6 +1080,14 @@
         </w:rPr>
         <w:t>, which is part of the UML set of modeling techniques. The software size (UCP) is calculated based on elements of the system use cases with factoring to account for technical and environmental considerations. The UCP for a project can then be used to calculate the estimated effort for a project.</w:t>
       </w:r>
+      <w:r>
+        <w:rPr>
+          <w:rFonts w:asciiTheme="majorBidi" w:hAnsiTheme="majorBidi" w:cstheme="majorBidi"/>
+          <w:sz w:val="24"/>
+          <w:szCs w:val="24"/>
+        </w:rPr>
+        <w:t xml:space="preserve"> </w:t>
+      </w:r>
     </w:p>
     <w:p>
       <w:pPr>
@@ -11664,12 +11657,29 @@
       <w:pPr>
         <w:spacing w:line="360" w:lineRule="auto"/>
         <w:ind w:right="-90"/>
-        <w:rPr>
-          <w:rFonts w:asciiTheme="majorBidi" w:hAnsiTheme="majorBidi" w:cstheme="majorBidi"/>
-          <w:sz w:val="24"/>
-          <w:szCs w:val="24"/>
-        </w:rPr>
-      </w:pPr>
+        <w:jc w:val="center"/>
+        <w:rPr>
+          <w:rFonts w:asciiTheme="majorBidi" w:hAnsiTheme="majorBidi" w:cstheme="majorBidi"/>
+          <w:b/>
+          <w:bCs/>
+          <w:sz w:val="24"/>
+          <w:szCs w:val="24"/>
+        </w:rPr>
+      </w:pPr>
+      <w:hyperlink r:id="rId15" w:anchor="wamvXz_6DNCPQWmhGkp5ixYTs3yPgS6U69GlAJy51As" w:history="1">
+        <w:r>
+          <w:rPr>
+            <w:rStyle w:val="Hyperlink"/>
+            <w:rFonts w:asciiTheme="majorBidi" w:hAnsiTheme="majorBidi" w:cstheme="majorBidi"/>
+            <w:b/>
+            <w:bCs/>
+            <w:sz w:val="24"/>
+            <w:szCs w:val="24"/>
+            <w:u w:val="none"/>
+          </w:rPr>
+          <w:t>Educational Video</w:t>
+        </w:r>
+      </w:hyperlink>
     </w:p>
     <w:p>
       <w:pPr>
@@ -11715,8 +11725,19 @@
         </w:rPr>
       </w:pPr>
     </w:p>
+    <w:p>
+      <w:pPr>
+        <w:spacing w:line="360" w:lineRule="auto"/>
+        <w:ind w:right="-90"/>
+        <w:rPr>
+          <w:rFonts w:asciiTheme="majorBidi" w:hAnsiTheme="majorBidi" w:cstheme="majorBidi"/>
+          <w:sz w:val="24"/>
+          <w:szCs w:val="24"/>
+        </w:rPr>
+      </w:pPr>
+    </w:p>
     <w:sectPr>
-      <w:footerReference w:type="default" r:id="rId15"/>
+      <w:footerReference w:type="default" r:id="rId16"/>
       <w:pgSz w:w="12240" w:h="15840"/>
       <w:pgMar w:top="1440" w:right="1440" w:bottom="1440" w:left="1440" w:header="720" w:footer="720" w:gutter="0"/>
       <w:pgBorders w:offsetFrom="page">
@@ -12707,6 +12728,18 @@
       <w14:ligatures w14:val="none"/>
     </w:rPr>
   </w:style>
+  <w:style w:type="character" w:styleId="FollowedHyperlink">
+    <w:name w:val="FollowedHyperlink"/>
+    <w:basedOn w:val="DefaultParagraphFont"/>
+    <w:uiPriority w:val="99"/>
+    <w:semiHidden/>
+    <w:unhideWhenUsed/>
+    <w:rsid w:val="007E3B2A"/>
+    <w:rPr>
+      <w:color w:val="954F72" w:themeColor="followedHyperlink"/>
+      <w:u w:val="single"/>
+    </w:rPr>
+  </w:style>
 </w:styles>
 </file>
 

</xml_diff>